<commit_message>
Fixed resume bug and updated proper language skills
</commit_message>
<xml_diff>
--- a/static/docs/svelado_resume2.docx
+++ b/static/docs/svelado_resume2.docx
@@ -40,20 +40,8 @@
           <w:sz w:val="36"/>
           <w:szCs w:val="36"/>
         </w:rPr>
-        <w:t xml:space="preserve">M. </w:t>
-      </w:r>
-      <w:proofErr w:type="spellStart"/>
-      <w:r>
-        <w:rPr>
-          <w:rFonts w:eastAsia="Times New Roman" w:cs="Times New Roman"/>
-          <w:b/>
-          <w:bCs/>
-          <w:sz w:val="36"/>
-          <w:szCs w:val="36"/>
-        </w:rPr>
-        <w:t>Velado</w:t>
-      </w:r>
-      <w:proofErr w:type="spellEnd"/>
+        <w:t>M. Velado</w:t>
+      </w:r>
     </w:p>
     <w:p>
       <w:pPr>
@@ -659,27 +647,7 @@
           <w:sz w:val="21"/>
           <w:szCs w:val="21"/>
         </w:rPr>
-        <w:t xml:space="preserve">Robotics Institute </w:t>
-      </w:r>
-      <w:proofErr w:type="spellStart"/>
-      <w:r>
-        <w:rPr>
-          <w:rFonts w:eastAsia="Times New Roman" w:cs="Times New Roman"/>
-          <w:b/>
-          <w:sz w:val="21"/>
-          <w:szCs w:val="21"/>
-        </w:rPr>
-        <w:t>Biorobotics</w:t>
-      </w:r>
-      <w:proofErr w:type="spellEnd"/>
-      <w:r>
-        <w:rPr>
-          <w:rFonts w:eastAsia="Times New Roman" w:cs="Times New Roman"/>
-          <w:b/>
-          <w:sz w:val="21"/>
-          <w:szCs w:val="21"/>
-        </w:rPr>
-        <w:t xml:space="preserve"> Laboratory</w:t>
+        <w:t>Robotics Institute Biorobotics Laboratory</w:t>
       </w:r>
       <w:r>
         <w:rPr>
@@ -962,27 +930,15 @@
         </w:rPr>
         <w:tab/>
       </w:r>
-      <w:proofErr w:type="spellStart"/>
-      <w:r>
-        <w:rPr>
-          <w:rFonts w:eastAsia="Times New Roman" w:cs="Times New Roman"/>
-          <w:b/>
-          <w:bCs/>
-          <w:sz w:val="21"/>
-          <w:szCs w:val="21"/>
-        </w:rPr>
-        <w:t>ODrive</w:t>
-      </w:r>
-      <w:proofErr w:type="spellEnd"/>
-      <w:r>
-        <w:rPr>
-          <w:rFonts w:eastAsia="Times New Roman" w:cs="Times New Roman"/>
-          <w:b/>
-          <w:bCs/>
-          <w:sz w:val="21"/>
-          <w:szCs w:val="21"/>
-        </w:rPr>
-        <w:t xml:space="preserve"> ROS Package</w:t>
+      <w:r>
+        <w:rPr>
+          <w:rFonts w:eastAsia="Times New Roman" w:cs="Times New Roman"/>
+          <w:b/>
+          <w:bCs/>
+          <w:sz w:val="21"/>
+          <w:szCs w:val="21"/>
+        </w:rPr>
+        <w:t>ODrive ROS Package</w:t>
       </w:r>
       <w:r>
         <w:rPr>
@@ -994,27 +950,15 @@
         </w:rPr>
         <w:t xml:space="preserve">, </w:t>
       </w:r>
-      <w:proofErr w:type="spellStart"/>
-      <w:r>
-        <w:rPr>
-          <w:rFonts w:eastAsia="Times New Roman" w:cs="Times New Roman"/>
-          <w:b/>
-          <w:bCs/>
-          <w:sz w:val="21"/>
-          <w:szCs w:val="21"/>
-        </w:rPr>
-        <w:t>ODrive</w:t>
-      </w:r>
-      <w:proofErr w:type="spellEnd"/>
-      <w:r>
-        <w:rPr>
-          <w:rFonts w:eastAsia="Times New Roman" w:cs="Times New Roman"/>
-          <w:b/>
-          <w:bCs/>
-          <w:sz w:val="21"/>
-          <w:szCs w:val="21"/>
-        </w:rPr>
-        <w:t xml:space="preserve"> Robotics, </w:t>
+      <w:r>
+        <w:rPr>
+          <w:rFonts w:eastAsia="Times New Roman" w:cs="Times New Roman"/>
+          <w:b/>
+          <w:bCs/>
+          <w:sz w:val="21"/>
+          <w:szCs w:val="21"/>
+        </w:rPr>
+        <w:t xml:space="preserve">ODrive Robotics, </w:t>
       </w:r>
       <w:r>
         <w:rPr>
@@ -1050,25 +994,7 @@
           <w:sz w:val="21"/>
           <w:szCs w:val="21"/>
         </w:rPr>
-        <w:t xml:space="preserve">Contributed to the </w:t>
-      </w:r>
-      <w:proofErr w:type="spellStart"/>
-      <w:r>
-        <w:rPr>
-          <w:rFonts w:eastAsia="Times New Roman" w:cs="Times New Roman"/>
-          <w:sz w:val="21"/>
-          <w:szCs w:val="21"/>
-        </w:rPr>
-        <w:t>ODrive</w:t>
-      </w:r>
-      <w:proofErr w:type="spellEnd"/>
-      <w:r>
-        <w:rPr>
-          <w:rFonts w:eastAsia="Times New Roman" w:cs="Times New Roman"/>
-          <w:sz w:val="21"/>
-          <w:szCs w:val="21"/>
-        </w:rPr>
-        <w:t xml:space="preserve"> Robotics Documentation</w:t>
+        <w:t>Contributed to the ODrive Robotics Documentation</w:t>
       </w:r>
     </w:p>
     <w:p>
@@ -1095,25 +1021,7 @@
           <w:sz w:val="21"/>
           <w:szCs w:val="21"/>
         </w:rPr>
-        <w:t xml:space="preserve">Developed ROS package for the </w:t>
-      </w:r>
-      <w:proofErr w:type="spellStart"/>
-      <w:r>
-        <w:rPr>
-          <w:rFonts w:eastAsia="Times New Roman" w:cs="Times New Roman"/>
-          <w:sz w:val="21"/>
-          <w:szCs w:val="21"/>
-        </w:rPr>
-        <w:t>ODrive</w:t>
-      </w:r>
-      <w:proofErr w:type="spellEnd"/>
-      <w:r>
-        <w:rPr>
-          <w:rFonts w:eastAsia="Times New Roman" w:cs="Times New Roman"/>
-          <w:sz w:val="21"/>
-          <w:szCs w:val="21"/>
-        </w:rPr>
-        <w:t xml:space="preserve"> motor controller</w:t>
+        <w:t>Developed ROS package for the ODrive motor controller</w:t>
       </w:r>
     </w:p>
     <w:p>
@@ -1140,25 +1048,7 @@
           <w:sz w:val="21"/>
           <w:szCs w:val="21"/>
         </w:rPr>
-        <w:t xml:space="preserve">Collaborated with other programmers to test and deploy </w:t>
-      </w:r>
-      <w:proofErr w:type="spellStart"/>
-      <w:r>
-        <w:rPr>
-          <w:rFonts w:eastAsia="Times New Roman" w:cs="Times New Roman"/>
-          <w:sz w:val="21"/>
-          <w:szCs w:val="21"/>
-        </w:rPr>
-        <w:t>ODrive</w:t>
-      </w:r>
-      <w:proofErr w:type="spellEnd"/>
-      <w:r>
-        <w:rPr>
-          <w:rFonts w:eastAsia="Times New Roman" w:cs="Times New Roman"/>
-          <w:sz w:val="21"/>
-          <w:szCs w:val="21"/>
-        </w:rPr>
-        <w:t xml:space="preserve"> ROS package </w:t>
+        <w:t xml:space="preserve">Collaborated with other programmers to test and deploy ODrive ROS package </w:t>
       </w:r>
     </w:p>
     <w:p>
@@ -1828,17 +1718,7 @@
           <w:sz w:val="21"/>
           <w:szCs w:val="21"/>
         </w:rPr>
-        <w:t>Recruited incoming students to the organization and improved membersh</w:t>
-      </w:r>
-      <w:bookmarkStart w:id="0" w:name="_GoBack"/>
-      <w:bookmarkEnd w:id="0"/>
-      <w:r>
-        <w:rPr>
-          <w:rFonts w:eastAsia="Times New Roman" w:cs="Times New Roman"/>
-          <w:sz w:val="21"/>
-          <w:szCs w:val="21"/>
-        </w:rPr>
-        <w:t>ip by 30%</w:t>
+        <w:t>Recruited incoming students to the organization and improved membership by 30%</w:t>
       </w:r>
     </w:p>
     <w:p>
@@ -1894,25 +1774,7 @@
           <w:sz w:val="21"/>
           <w:szCs w:val="21"/>
         </w:rPr>
-        <w:t xml:space="preserve">Organized forums for students to be able discuss the </w:t>
-      </w:r>
-      <w:proofErr w:type="spellStart"/>
-      <w:r>
-        <w:rPr>
-          <w:rFonts w:eastAsia="Times New Roman" w:cs="Times New Roman"/>
-          <w:sz w:val="21"/>
-          <w:szCs w:val="21"/>
-        </w:rPr>
-        <w:t>LatinX</w:t>
-      </w:r>
-      <w:proofErr w:type="spellEnd"/>
-      <w:r>
-        <w:rPr>
-          <w:rFonts w:eastAsia="Times New Roman" w:cs="Times New Roman"/>
-          <w:sz w:val="21"/>
-          <w:szCs w:val="21"/>
-        </w:rPr>
-        <w:t xml:space="preserve"> experience at Carnegie Mellon</w:t>
+        <w:t>Organized forums for students to be able discuss the LatinX experience at Carnegie Mellon</w:t>
       </w:r>
     </w:p>
     <w:p>
@@ -2313,8 +2175,34 @@
           <w:sz w:val="21"/>
           <w:szCs w:val="21"/>
         </w:rPr>
-        <w:t>Fluent in French; Conversant in Spanish</w:t>
-      </w:r>
+        <w:t xml:space="preserve">Fluent in </w:t>
+      </w:r>
+      <w:r>
+        <w:rPr>
+          <w:rFonts w:eastAsia="Times New Roman" w:cs="Times New Roman"/>
+          <w:sz w:val="21"/>
+          <w:szCs w:val="21"/>
+        </w:rPr>
+        <w:t>Spanish</w:t>
+      </w:r>
+      <w:r>
+        <w:rPr>
+          <w:rFonts w:eastAsia="Times New Roman" w:cs="Times New Roman"/>
+          <w:sz w:val="21"/>
+          <w:szCs w:val="21"/>
+        </w:rPr>
+        <w:t xml:space="preserve">; Conversant in </w:t>
+      </w:r>
+      <w:r>
+        <w:rPr>
+          <w:rFonts w:eastAsia="Times New Roman" w:cs="Times New Roman"/>
+          <w:sz w:val="21"/>
+          <w:szCs w:val="21"/>
+        </w:rPr>
+        <w:t>French</w:t>
+      </w:r>
+      <w:bookmarkStart w:id="0" w:name="_GoBack"/>
+      <w:bookmarkEnd w:id="0"/>
     </w:p>
     <w:p>
       <w:pPr>

</xml_diff>